<commit_message>
Nueva_rama modifico a otra_rama
</commit_message>
<xml_diff>
--- a/Doc1.docx
+++ b/Doc1.docx
@@ -22,28 +22,19 @@
     <w:p/>
     <w:p/>
     <w:p>
-      <w:r>
-        <w:t xml:space="preserve">Por la </w:t>
-      </w:r>
       <w:proofErr w:type="spellStart"/>
       <w:r>
-        <w:t>ptmr</w:t>
+        <w:t>Nueva_rama</w:t>
       </w:r>
       <w:proofErr w:type="spellEnd"/>
       <w:r>
-        <w:t xml:space="preserve"> </w:t>
+        <w:t xml:space="preserve"> modificar</w:t>
       </w:r>
-      <w:proofErr w:type="gramStart"/>
-      <w:r>
-        <w:t>&gt;:v</w:t>
-      </w:r>
-      <w:proofErr w:type="gramEnd"/>
-    </w:p>
-    <w:p/>
-    <w:p>
       <w:bookmarkStart w:id="0" w:name="_GoBack"/>
       <w:bookmarkEnd w:id="0"/>
     </w:p>
+    <w:p/>
+    <w:p/>
     <w:p/>
     <w:p/>
     <w:p>

</xml_diff>

<commit_message>
Vamo a cagarla otra_rama
</commit_message>
<xml_diff>
--- a/Doc1.docx
+++ b/Doc1.docx
@@ -20,30 +20,11 @@
     <w:p/>
     <w:p/>
     <w:p/>
-    <w:p/>
-    <w:p>
-      <w:r>
-        <w:t xml:space="preserve">Por la </w:t>
-      </w:r>
-      <w:proofErr w:type="spellStart"/>
-      <w:r>
-        <w:t>ptmr</w:t>
-      </w:r>
-      <w:proofErr w:type="spellEnd"/>
-      <w:r>
-        <w:t xml:space="preserve"> </w:t>
-      </w:r>
-      <w:proofErr w:type="gramStart"/>
-      <w:r>
-        <w:t>&gt;:v</w:t>
-      </w:r>
-      <w:proofErr w:type="gramEnd"/>
-    </w:p>
-    <w:p/>
     <w:p>
       <w:bookmarkStart w:id="0" w:name="_GoBack"/>
       <w:bookmarkEnd w:id="0"/>
     </w:p>
+    <w:p/>
     <w:p/>
     <w:p/>
     <w:p>

</xml_diff>